<commit_message>
Update on 08/06/2021 at 22:18
</commit_message>
<xml_diff>
--- a/Documents/School policy documents/Disability Equality Scheme and Disability Access Plan.docx
+++ b/Documents/School policy documents/Disability Equality Scheme and Disability Access Plan.docx
@@ -1,6 +1,6 @@
 
 <file path=word/document.xml><?xml version="1.0" encoding="utf-8"?>
-<w:document xmlns:wpc="http://schemas.microsoft.com/office/word/2010/wordprocessingCanvas" xmlns:cx="http://schemas.microsoft.com/office/drawing/2014/chartex" xmlns:cx1="http://schemas.microsoft.com/office/drawing/2015/9/8/chartex" xmlns:cx2="http://schemas.microsoft.com/office/drawing/2015/10/21/chartex" xmlns:cx3="http://schemas.microsoft.com/office/drawing/2016/5/9/chartex" xmlns:cx4="http://schemas.microsoft.com/office/drawing/2016/5/10/chartex" xmlns:cx5="http://schemas.microsoft.com/office/drawing/2016/5/11/chartex" xmlns:cx6="http://schemas.microsoft.com/office/drawing/2016/5/12/chartex" xmlns:cx7="http://schemas.microsoft.com/office/drawing/2016/5/13/chartex" xmlns:cx8="http://schemas.microsoft.com/office/drawing/2016/5/14/chartex" xmlns:mc="http://schemas.openxmlformats.org/markup-compatibility/2006" xmlns:aink="http://schemas.microsoft.com/office/drawing/2016/ink" xmlns:am3d="http://schemas.microsoft.com/office/drawing/2017/model3d" xmlns:o="urn:schemas-microsoft-com:office:office" xmlns:r="http://schemas.openxmlformats.org/officeDocument/2006/relationships" xmlns:m="http://schemas.openxmlformats.org/officeDocument/2006/math" xmlns:v="urn:schemas-microsoft-com:vml" xmlns:wp14="http://schemas.microsoft.com/office/word/2010/wordprocessingDrawing" xmlns:wp="http://schemas.openxmlformats.org/drawingml/2006/wordprocessingDrawing" xmlns:w10="urn:schemas-microsoft-com:office:word" xmlns:w="http://schemas.openxmlformats.org/wordprocessingml/2006/main" xmlns:w14="http://schemas.microsoft.com/office/word/2010/wordml" xmlns:w15="http://schemas.microsoft.com/office/word/2012/wordml" xmlns:w16cid="http://schemas.microsoft.com/office/word/2016/wordml/cid" xmlns:w16se="http://schemas.microsoft.com/office/word/2015/wordml/symex" xmlns:wpg="http://schemas.microsoft.com/office/word/2010/wordprocessingGroup" xmlns:wpi="http://schemas.microsoft.com/office/word/2010/wordprocessingInk" xmlns:wne="http://schemas.microsoft.com/office/word/2006/wordml" xmlns:wps="http://schemas.microsoft.com/office/word/2010/wordprocessingShape" mc:Ignorable="w14 w15 w16se w16cid wp14">
+<w:document xmlns:wpc="http://schemas.microsoft.com/office/word/2010/wordprocessingCanvas" xmlns:cx="http://schemas.microsoft.com/office/drawing/2014/chartex" xmlns:cx1="http://schemas.microsoft.com/office/drawing/2015/9/8/chartex" xmlns:cx2="http://schemas.microsoft.com/office/drawing/2015/10/21/chartex" xmlns:cx3="http://schemas.microsoft.com/office/drawing/2016/5/9/chartex" xmlns:cx4="http://schemas.microsoft.com/office/drawing/2016/5/10/chartex" xmlns:cx5="http://schemas.microsoft.com/office/drawing/2016/5/11/chartex" xmlns:cx6="http://schemas.microsoft.com/office/drawing/2016/5/12/chartex" xmlns:cx7="http://schemas.microsoft.com/office/drawing/2016/5/13/chartex" xmlns:cx8="http://schemas.microsoft.com/office/drawing/2016/5/14/chartex" xmlns:mc="http://schemas.openxmlformats.org/markup-compatibility/2006" xmlns:aink="http://schemas.microsoft.com/office/drawing/2016/ink" xmlns:am3d="http://schemas.microsoft.com/office/drawing/2017/model3d" xmlns:o="urn:schemas-microsoft-com:office:office" xmlns:r="http://schemas.openxmlformats.org/officeDocument/2006/relationships" xmlns:m="http://schemas.openxmlformats.org/officeDocument/2006/math" xmlns:v="urn:schemas-microsoft-com:vml" xmlns:wp14="http://schemas.microsoft.com/office/word/2010/wordprocessingDrawing" xmlns:wp="http://schemas.openxmlformats.org/drawingml/2006/wordprocessingDrawing" xmlns:w10="urn:schemas-microsoft-com:office:word" xmlns:w="http://schemas.openxmlformats.org/wordprocessingml/2006/main" xmlns:w14="http://schemas.microsoft.com/office/word/2010/wordml" xmlns:w15="http://schemas.microsoft.com/office/word/2012/wordml" xmlns:w16cex="http://schemas.microsoft.com/office/word/2018/wordml/cex" xmlns:w16cid="http://schemas.microsoft.com/office/word/2016/wordml/cid" xmlns:w16="http://schemas.microsoft.com/office/word/2018/wordml" xmlns:w16sdtdh="http://schemas.microsoft.com/office/word/2020/wordml/sdtdatahash" xmlns:w16se="http://schemas.microsoft.com/office/word/2015/wordml/symex" xmlns:wpg="http://schemas.microsoft.com/office/word/2010/wordprocessingGroup" xmlns:wpi="http://schemas.microsoft.com/office/word/2010/wordprocessingInk" xmlns:wne="http://schemas.microsoft.com/office/word/2006/wordml" xmlns:wps="http://schemas.microsoft.com/office/word/2010/wordprocessingShape" mc:Ignorable="w14 w15 w16se w16cid w16 w16cex w16sdtdh wp14">
   <w:body>
     <w:p>
       <w:pPr>
@@ -241,6 +241,14 @@
           <w:sz w:val="24"/>
           <w:szCs w:val="24"/>
         </w:rPr>
+        <w:t>Re-</w:t>
+      </w:r>
+      <w:r>
+        <w:rPr>
+          <w:rFonts w:ascii="Candara" w:eastAsia="Candara" w:hAnsi="Candara" w:cs="Candara"/>
+          <w:sz w:val="24"/>
+          <w:szCs w:val="24"/>
+        </w:rPr>
         <w:t>Written:</w:t>
       </w:r>
       <w:r>
@@ -259,7 +267,7 @@
           <w:sz w:val="24"/>
           <w:szCs w:val="24"/>
         </w:rPr>
-        <w:t>Autumn</w:t>
+        <w:t>Summer</w:t>
       </w:r>
       <w:r>
         <w:rPr>
@@ -340,7 +348,16 @@
           <w:sz w:val="24"/>
           <w:szCs w:val="24"/>
         </w:rPr>
-        <w:t>20</w:t>
+        <w:t>2</w:t>
+      </w:r>
+      <w:r>
+        <w:rPr>
+          <w:rFonts w:ascii="Candara" w:eastAsia="Candara" w:hAnsi="Candara" w:cs="Candara"/>
+          <w:w w:val="99"/>
+          <w:sz w:val="24"/>
+          <w:szCs w:val="24"/>
+        </w:rPr>
+        <w:t>1</w:t>
       </w:r>
     </w:p>
     <w:p>
@@ -1127,7 +1144,7 @@
           <w:sz w:val="24"/>
           <w:szCs w:val="24"/>
         </w:rPr>
-        <w:t>31</w:t>
+        <w:t>8</w:t>
       </w:r>
       <w:r>
         <w:rPr>
@@ -1136,7 +1153,7 @@
           <w:szCs w:val="24"/>
           <w:vertAlign w:val="superscript"/>
         </w:rPr>
-        <w:t>st</w:t>
+        <w:t>th</w:t>
       </w:r>
       <w:r>
         <w:rPr>
@@ -1144,17 +1161,7 @@
           <w:sz w:val="24"/>
           <w:szCs w:val="24"/>
         </w:rPr>
-        <w:t xml:space="preserve"> August</w:t>
-      </w:r>
-      <w:bookmarkStart w:id="2" w:name="_GoBack"/>
-      <w:bookmarkEnd w:id="2"/>
-      <w:r>
-        <w:rPr>
-          <w:rFonts w:ascii="Candara" w:eastAsia="Candara" w:hAnsi="Candara" w:cs="Candara"/>
-          <w:sz w:val="24"/>
-          <w:szCs w:val="24"/>
-        </w:rPr>
-        <w:t xml:space="preserve"> 2020</w:t>
+        <w:t xml:space="preserve"> June 2021</w:t>
       </w:r>
     </w:p>
     <w:bookmarkEnd w:id="0"/>
@@ -1576,27 +1583,7 @@
           <w:sz w:val="24"/>
           <w:szCs w:val="24"/>
         </w:rPr>
-        <w:t xml:space="preserve">• details of how the school is going to use the information gathered, </w:t>
-      </w:r>
-      <w:proofErr w:type="gramStart"/>
-      <w:r>
-        <w:rPr>
-          <w:rFonts w:ascii="Candara" w:eastAsia="Calibri" w:hAnsi="Candara" w:cstheme="minorHAnsi"/>
-          <w:spacing w:val="-2"/>
-          <w:sz w:val="24"/>
-          <w:szCs w:val="24"/>
-        </w:rPr>
-        <w:t>in particular in</w:t>
-      </w:r>
-      <w:proofErr w:type="gramEnd"/>
-      <w:r>
-        <w:rPr>
-          <w:rFonts w:ascii="Candara" w:eastAsia="Calibri" w:hAnsi="Candara" w:cstheme="minorHAnsi"/>
-          <w:spacing w:val="-2"/>
-          <w:sz w:val="24"/>
-          <w:szCs w:val="24"/>
-        </w:rPr>
-        <w:t xml:space="preserve"> reviewing the effectiveness of its action plan and preparing subsequent schemes </w:t>
+        <w:t xml:space="preserve">• details of how the school is going to use the information gathered, in particular in reviewing the effectiveness of its action plan and preparing subsequent schemes </w:t>
       </w:r>
     </w:p>
     <w:p>
@@ -1984,27 +1971,7 @@
           <w:sz w:val="24"/>
           <w:szCs w:val="24"/>
         </w:rPr>
-        <w:t xml:space="preserve"> Disability is defined by the Disability Discrimination Act 1995 (DDA): “A person has a disability if he or she has a physical or mental impairment that has a substantial and long-term adverse effect on his/her ability to carry out normal day to day activities”. These impairments might </w:t>
-      </w:r>
-      <w:proofErr w:type="gramStart"/>
-      <w:r>
-        <w:rPr>
-          <w:rFonts w:ascii="Candara" w:eastAsia="Calibri" w:hAnsi="Candara" w:cstheme="minorHAnsi"/>
-          <w:spacing w:val="-2"/>
-          <w:sz w:val="24"/>
-          <w:szCs w:val="24"/>
-        </w:rPr>
-        <w:t>include:</w:t>
-      </w:r>
-      <w:proofErr w:type="gramEnd"/>
-      <w:r>
-        <w:rPr>
-          <w:rFonts w:ascii="Candara" w:eastAsia="Calibri" w:hAnsi="Candara" w:cstheme="minorHAnsi"/>
-          <w:spacing w:val="-2"/>
-          <w:sz w:val="24"/>
-          <w:szCs w:val="24"/>
-        </w:rPr>
-        <w:t xml:space="preserve"> mobility, manual dexterity, physical co-ordination, continence, speech, hearing or eyesight, memory or ability to concentrate, learning or understanding and perception of the risk of physical danger. </w:t>
+        <w:t xml:space="preserve"> Disability is defined by the Disability Discrimination Act 1995 (DDA): “A person has a disability if he or she has a physical or mental impairment that has a substantial and long-term adverse effect on his/her ability to carry out normal day to day activities”. These impairments might include: mobility, manual dexterity, physical co-ordination, continence, speech, hearing or eyesight, memory or ability to concentrate, learning or understanding and perception of the risk of physical danger. </w:t>
       </w:r>
     </w:p>
     <w:p>
@@ -2526,7 +2493,45 @@
           <w:szCs w:val="24"/>
         </w:rPr>
         <w:lastRenderedPageBreak/>
-        <w:t xml:space="preserve">• Take account of the needs of students and visitors with physical difficulties and sensory impairments when planning and undertaking future improvements and refurbishments of the site. • Using the Access Plan, we will contribute to the review and revision of related </w:t>
+        <w:t>• Take account of the needs of students and visitors with physical difficulties and sensory impairments when planning and undertaking future improvements and refurbishments of the site</w:t>
+      </w:r>
+      <w:r>
+        <w:rPr>
+          <w:rFonts w:ascii="Candara" w:eastAsia="Calibri" w:hAnsi="Candara" w:cstheme="minorHAnsi"/>
+          <w:spacing w:val="-2"/>
+          <w:sz w:val="24"/>
+          <w:szCs w:val="24"/>
+        </w:rPr>
+        <w:t>, access to information and access to the curriculum</w:t>
+      </w:r>
+      <w:r>
+        <w:rPr>
+          <w:rFonts w:ascii="Candara" w:eastAsia="Calibri" w:hAnsi="Candara" w:cstheme="minorHAnsi"/>
+          <w:spacing w:val="-2"/>
+          <w:sz w:val="24"/>
+          <w:szCs w:val="24"/>
+        </w:rPr>
+        <w:t>.</w:t>
+      </w:r>
+    </w:p>
+    <w:p>
+      <w:pPr>
+        <w:jc w:val="both"/>
+        <w:rPr>
+          <w:rFonts w:ascii="Candara" w:eastAsia="Calibri" w:hAnsi="Candara" w:cstheme="minorHAnsi"/>
+          <w:spacing w:val="-2"/>
+          <w:sz w:val="24"/>
+          <w:szCs w:val="24"/>
+        </w:rPr>
+      </w:pPr>
+      <w:r>
+        <w:rPr>
+          <w:rFonts w:ascii="Candara" w:eastAsia="Calibri" w:hAnsi="Candara" w:cstheme="minorHAnsi"/>
+          <w:spacing w:val="-2"/>
+          <w:sz w:val="24"/>
+          <w:szCs w:val="24"/>
+        </w:rPr>
+        <w:t xml:space="preserve">• Using the Access Plan, we will contribute to the review and revision of related </w:t>
       </w:r>
       <w:r>
         <w:rPr>
@@ -2687,56 +2692,16 @@
           <w:sz w:val="24"/>
           <w:szCs w:val="24"/>
         </w:rPr>
-        <w:t xml:space="preserve">The school is committed to identifying individual needs for children </w:t>
-      </w:r>
-      <w:proofErr w:type="gramStart"/>
-      <w:r>
-        <w:rPr>
-          <w:rFonts w:ascii="Candara" w:eastAsia="Calibri" w:hAnsi="Candara" w:cstheme="minorHAnsi"/>
-          <w:spacing w:val="-2"/>
-          <w:sz w:val="24"/>
-          <w:szCs w:val="24"/>
-        </w:rPr>
-        <w:t>so as to</w:t>
-      </w:r>
-      <w:proofErr w:type="gramEnd"/>
-      <w:r>
-        <w:rPr>
-          <w:rFonts w:ascii="Candara" w:eastAsia="Calibri" w:hAnsi="Candara" w:cstheme="minorHAnsi"/>
-          <w:spacing w:val="-2"/>
-          <w:sz w:val="24"/>
-          <w:szCs w:val="24"/>
-        </w:rPr>
-        <w:t xml:space="preserve"> enable them to make the best possible progress during their time at the school. This then serves to inform practice and to ensure that the necessary adaptations are made to the ways in which we work with </w:t>
-      </w:r>
-      <w:proofErr w:type="gramStart"/>
-      <w:r>
-        <w:rPr>
-          <w:rFonts w:ascii="Candara" w:eastAsia="Calibri" w:hAnsi="Candara" w:cstheme="minorHAnsi"/>
-          <w:spacing w:val="-2"/>
-          <w:sz w:val="24"/>
-          <w:szCs w:val="24"/>
-        </w:rPr>
-        <w:t>each a</w:t>
-      </w:r>
-      <w:r>
-        <w:rPr>
-          <w:rFonts w:ascii="Candara" w:eastAsia="Calibri" w:hAnsi="Candara" w:cstheme="minorHAnsi"/>
-          <w:spacing w:val="-2"/>
-          <w:sz w:val="24"/>
-          <w:szCs w:val="24"/>
-        </w:rPr>
-        <w:t>nd every</w:t>
-      </w:r>
-      <w:proofErr w:type="gramEnd"/>
-      <w:r>
-        <w:rPr>
-          <w:rFonts w:ascii="Candara" w:eastAsia="Calibri" w:hAnsi="Candara" w:cstheme="minorHAnsi"/>
-          <w:spacing w:val="-2"/>
-          <w:sz w:val="24"/>
-          <w:szCs w:val="24"/>
-        </w:rPr>
-        <w:t xml:space="preserve"> child </w:t>
+        <w:t>The school is committed to identifying individual needs for children so as to enable them to make the best possible progress during their time at the school. This then serves to inform practice and to ensure that the necessary adaptations are made to the ways in which we work with each a</w:t>
+      </w:r>
+      <w:r>
+        <w:rPr>
+          <w:rFonts w:ascii="Candara" w:eastAsia="Calibri" w:hAnsi="Candara" w:cstheme="minorHAnsi"/>
+          <w:spacing w:val="-2"/>
+          <w:sz w:val="24"/>
+          <w:szCs w:val="24"/>
+        </w:rPr>
+        <w:t xml:space="preserve">nd every child </w:t>
       </w:r>
       <w:r>
         <w:rPr>
@@ -2923,17 +2888,15 @@
         </w:rPr>
         <w:t xml:space="preserve"> leads the coordination of provision for children and young people with special educational needs and disabilities in </w:t>
       </w:r>
-      <w:proofErr w:type="gramStart"/>
-      <w:r>
-        <w:rPr>
-          <w:rFonts w:ascii="Candara" w:eastAsia="Calibri" w:hAnsi="Candara" w:cstheme="minorHAnsi"/>
-          <w:spacing w:val="-2"/>
-          <w:sz w:val="24"/>
-          <w:szCs w:val="24"/>
-        </w:rPr>
-        <w:t>schools, and</w:t>
-      </w:r>
-      <w:proofErr w:type="gramEnd"/>
+      <w:r>
+        <w:rPr>
+          <w:rFonts w:ascii="Candara" w:eastAsia="Calibri" w:hAnsi="Candara" w:cstheme="minorHAnsi"/>
+          <w:spacing w:val="-2"/>
+          <w:sz w:val="24"/>
+          <w:szCs w:val="24"/>
+        </w:rPr>
+        <w:t>schools and</w:t>
+      </w:r>
       <w:r>
         <w:rPr>
           <w:rFonts w:ascii="Candara" w:eastAsia="Calibri" w:hAnsi="Candara" w:cstheme="minorHAnsi"/>
@@ -3145,6 +3108,7 @@
           <w:sz w:val="24"/>
           <w:szCs w:val="24"/>
         </w:rPr>
+        <w:lastRenderedPageBreak/>
         <w:t xml:space="preserve">All children at the </w:t>
       </w:r>
       <w:r>
@@ -3163,37 +3127,7 @@
           <w:sz w:val="24"/>
           <w:szCs w:val="24"/>
         </w:rPr>
-        <w:t xml:space="preserve"> School are encouraged to take part in community life and are given the appropriate level of support to ensure that they </w:t>
-      </w:r>
-      <w:proofErr w:type="gramStart"/>
-      <w:r>
-        <w:rPr>
-          <w:rFonts w:ascii="Candara" w:eastAsia="Calibri" w:hAnsi="Candara" w:cstheme="minorHAnsi"/>
-          <w:spacing w:val="-2"/>
-          <w:sz w:val="24"/>
-          <w:szCs w:val="24"/>
-        </w:rPr>
-        <w:t>are able to</w:t>
-      </w:r>
-      <w:proofErr w:type="gramEnd"/>
-      <w:r>
-        <w:rPr>
-          <w:rFonts w:ascii="Candara" w:eastAsia="Calibri" w:hAnsi="Candara" w:cstheme="minorHAnsi"/>
-          <w:spacing w:val="-2"/>
-          <w:sz w:val="24"/>
-          <w:szCs w:val="24"/>
-        </w:rPr>
-        <w:t xml:space="preserve"> take part in activities. Trips outside </w:t>
-      </w:r>
-      <w:r>
-        <w:rPr>
-          <w:rFonts w:ascii="Candara" w:eastAsia="Calibri" w:hAnsi="Candara" w:cstheme="minorHAnsi"/>
-          <w:spacing w:val="-2"/>
-          <w:sz w:val="24"/>
-          <w:szCs w:val="24"/>
-        </w:rPr>
-        <w:lastRenderedPageBreak/>
-        <w:t xml:space="preserve">of school are carefully planned and </w:t>
+        <w:t xml:space="preserve"> School are encouraged to take part in community life and are given the appropriate level of support to ensure that they are able to take part in activities. Trips outside of school are carefully planned and </w:t>
       </w:r>
       <w:proofErr w:type="spellStart"/>
       <w:r>
@@ -3889,7 +3823,6 @@
           <w:sz w:val="24"/>
           <w:szCs w:val="24"/>
         </w:rPr>
-        <w:lastRenderedPageBreak/>
         <w:t xml:space="preserve">• </w:t>
       </w:r>
       <w:r>
@@ -4008,7 +3941,7 @@
           <w:sz w:val="24"/>
           <w:szCs w:val="24"/>
         </w:rPr>
-        <w:t xml:space="preserve">Any parent or potential staff member, volunteer, who does not wish themselves or their child to fully interact with Daisy is invited to write to inform </w:t>
+        <w:t xml:space="preserve">Any parent or potential staff member, volunteer, who does not wish themselves or their child to fully interact with Daisy is invited to inform </w:t>
       </w:r>
       <w:proofErr w:type="spellStart"/>
       <w:r>
@@ -4178,27 +4111,7 @@
           <w:sz w:val="24"/>
           <w:szCs w:val="24"/>
         </w:rPr>
-        <w:t xml:space="preserve">In order to implement this </w:t>
-      </w:r>
-      <w:proofErr w:type="gramStart"/>
-      <w:r>
-        <w:rPr>
-          <w:rFonts w:ascii="Candara" w:eastAsia="Calibri" w:hAnsi="Candara" w:cstheme="minorHAnsi"/>
-          <w:spacing w:val="-2"/>
-          <w:sz w:val="24"/>
-          <w:szCs w:val="24"/>
-        </w:rPr>
-        <w:t>duty</w:t>
-      </w:r>
-      <w:proofErr w:type="gramEnd"/>
-      <w:r>
-        <w:rPr>
-          <w:rFonts w:ascii="Candara" w:eastAsia="Calibri" w:hAnsi="Candara" w:cstheme="minorHAnsi"/>
-          <w:spacing w:val="-2"/>
-          <w:sz w:val="24"/>
-          <w:szCs w:val="24"/>
-        </w:rPr>
-        <w:t xml:space="preserve"> the disability access plan </w:t>
+        <w:t xml:space="preserve">In order to implement this duty the disability access plan </w:t>
       </w:r>
       <w:r>
         <w:rPr>
@@ -4216,16 +4129,7 @@
           <w:sz w:val="24"/>
           <w:szCs w:val="24"/>
         </w:rPr>
-        <w:t xml:space="preserve">: Improvements </w:t>
-      </w:r>
-      <w:r>
-        <w:rPr>
-          <w:rFonts w:ascii="Candara" w:eastAsia="Calibri" w:hAnsi="Candara" w:cstheme="minorHAnsi"/>
-          <w:spacing w:val="-2"/>
-          <w:sz w:val="24"/>
-          <w:szCs w:val="24"/>
-        </w:rPr>
-        <w:t>in access to the curriculum by:</w:t>
+        <w:t xml:space="preserve">. </w:t>
       </w:r>
     </w:p>
     <w:p>
@@ -4260,7 +4164,16 @@
           <w:sz w:val="24"/>
           <w:szCs w:val="24"/>
         </w:rPr>
-        <w:t xml:space="preserve">o Providing for all children a curriculum that is appropriate to their needs. </w:t>
+        <w:t xml:space="preserve">Improvements </w:t>
+      </w:r>
+      <w:r>
+        <w:rPr>
+          <w:rFonts w:ascii="Candara" w:eastAsia="Calibri" w:hAnsi="Candara" w:cstheme="minorHAnsi"/>
+          <w:spacing w:val="-2"/>
+          <w:sz w:val="24"/>
+          <w:szCs w:val="24"/>
+        </w:rPr>
+        <w:t>in access to the curriculum by:</w:t>
       </w:r>
     </w:p>
     <w:p>
@@ -4282,7 +4195,7 @@
           <w:sz w:val="24"/>
           <w:szCs w:val="24"/>
         </w:rPr>
-        <w:t xml:space="preserve">o Ensuring that the curriculum is delivered in such a way that all children regardless of any impairment may benefit from it. </w:t>
+        <w:t xml:space="preserve">o Providing for all children a curriculum that is appropriate to their needs. </w:t>
       </w:r>
     </w:p>
     <w:p>
@@ -4297,6 +4210,15 @@
           <w:szCs w:val="24"/>
         </w:rPr>
       </w:pPr>
+      <w:r>
+        <w:rPr>
+          <w:rFonts w:ascii="Candara" w:eastAsia="Calibri" w:hAnsi="Candara" w:cstheme="minorHAnsi"/>
+          <w:spacing w:val="-2"/>
+          <w:sz w:val="24"/>
+          <w:szCs w:val="24"/>
+        </w:rPr>
+        <w:t xml:space="preserve">o Ensuring that the curriculum is delivered in such a way that all children regardless of any impairment may benefit from it. </w:t>
+      </w:r>
     </w:p>
     <w:p>
       <w:pPr>
@@ -4310,15 +4232,6 @@
           <w:szCs w:val="24"/>
         </w:rPr>
       </w:pPr>
-      <w:r>
-        <w:rPr>
-          <w:rFonts w:ascii="Candara" w:eastAsia="Calibri" w:hAnsi="Candara" w:cstheme="minorHAnsi"/>
-          <w:spacing w:val="-2"/>
-          <w:sz w:val="24"/>
-          <w:szCs w:val="24"/>
-        </w:rPr>
-        <w:t xml:space="preserve">Physical Improvements to increase access to education and associated services by: </w:t>
-      </w:r>
     </w:p>
     <w:p>
       <w:pPr>
@@ -4339,7 +4252,7 @@
           <w:sz w:val="24"/>
           <w:szCs w:val="24"/>
         </w:rPr>
-        <w:t xml:space="preserve">o Ensuring all school buildings and grounds are fully accessible to children with both sensory and physical impairments. </w:t>
+        <w:t xml:space="preserve">Physical Improvements to increase access to education and associated services by: </w:t>
       </w:r>
     </w:p>
     <w:p>
@@ -4361,6 +4274,28 @@
           <w:sz w:val="24"/>
           <w:szCs w:val="24"/>
         </w:rPr>
+        <w:t xml:space="preserve">o Ensuring all school buildings and grounds are fully accessible to children with both sensory and physical impairments. </w:t>
+      </w:r>
+    </w:p>
+    <w:p>
+      <w:pPr>
+        <w:pStyle w:val="ListParagraph"/>
+        <w:ind w:left="0"/>
+        <w:jc w:val="both"/>
+        <w:rPr>
+          <w:rFonts w:ascii="Candara" w:eastAsia="Calibri" w:hAnsi="Candara" w:cstheme="minorHAnsi"/>
+          <w:spacing w:val="-2"/>
+          <w:sz w:val="24"/>
+          <w:szCs w:val="24"/>
+        </w:rPr>
+      </w:pPr>
+      <w:r>
+        <w:rPr>
+          <w:rFonts w:ascii="Candara" w:eastAsia="Calibri" w:hAnsi="Candara" w:cstheme="minorHAnsi"/>
+          <w:spacing w:val="-2"/>
+          <w:sz w:val="24"/>
+          <w:szCs w:val="24"/>
+        </w:rPr>
         <w:t>o Providing appropriate educational equipment</w:t>
       </w:r>
       <w:r>
@@ -4400,6 +4335,79 @@
           <w:szCs w:val="24"/>
         </w:rPr>
         <w:t xml:space="preserve"> in the school can be fully accessed by all children. </w:t>
+      </w:r>
+    </w:p>
+    <w:p>
+      <w:pPr>
+        <w:pStyle w:val="ListParagraph"/>
+        <w:ind w:left="0"/>
+        <w:jc w:val="both"/>
+        <w:rPr>
+          <w:rFonts w:ascii="Candara" w:eastAsia="Calibri" w:hAnsi="Candara" w:cstheme="minorHAnsi"/>
+          <w:spacing w:val="-2"/>
+          <w:sz w:val="24"/>
+          <w:szCs w:val="24"/>
+        </w:rPr>
+      </w:pPr>
+    </w:p>
+    <w:p>
+      <w:pPr>
+        <w:pStyle w:val="ListParagraph"/>
+        <w:ind w:left="0"/>
+        <w:jc w:val="both"/>
+        <w:rPr>
+          <w:rFonts w:ascii="Candara" w:eastAsia="Calibri" w:hAnsi="Candara" w:cstheme="minorHAnsi"/>
+          <w:spacing w:val="-2"/>
+          <w:sz w:val="24"/>
+          <w:szCs w:val="24"/>
+        </w:rPr>
+      </w:pPr>
+      <w:r>
+        <w:rPr>
+          <w:rFonts w:ascii="Candara" w:eastAsia="Calibri" w:hAnsi="Candara" w:cstheme="minorHAnsi"/>
+          <w:spacing w:val="-2"/>
+          <w:sz w:val="24"/>
+          <w:szCs w:val="24"/>
+        </w:rPr>
+        <w:t>Access to information</w:t>
+      </w:r>
+      <w:r>
+        <w:rPr>
+          <w:rFonts w:ascii="Candara" w:eastAsia="Calibri" w:hAnsi="Candara" w:cstheme="minorHAnsi"/>
+          <w:spacing w:val="-2"/>
+          <w:sz w:val="24"/>
+          <w:szCs w:val="24"/>
+        </w:rPr>
+        <w:t>:</w:t>
+      </w:r>
+    </w:p>
+    <w:p>
+      <w:pPr>
+        <w:jc w:val="both"/>
+        <w:rPr>
+          <w:rFonts w:ascii="Candara" w:eastAsia="Calibri" w:hAnsi="Candara" w:cstheme="minorHAnsi"/>
+          <w:spacing w:val="-2"/>
+          <w:sz w:val="24"/>
+          <w:szCs w:val="24"/>
+        </w:rPr>
+      </w:pPr>
+      <w:r>
+        <w:rPr>
+          <w:rFonts w:ascii="Candara" w:eastAsia="Calibri" w:hAnsi="Candara" w:cstheme="minorHAnsi"/>
+          <w:spacing w:val="-2"/>
+          <w:sz w:val="24"/>
+          <w:szCs w:val="24"/>
+        </w:rPr>
+        <w:t>o Ensuring</w:t>
+      </w:r>
+      <w:r>
+        <w:rPr>
+          <w:rFonts w:ascii="Candara" w:eastAsia="Calibri" w:hAnsi="Candara" w:cstheme="minorHAnsi"/>
+          <w:spacing w:val="-2"/>
+          <w:sz w:val="24"/>
+          <w:szCs w:val="24"/>
+        </w:rPr>
+        <w:t xml:space="preserve"> that all members of the public are able to access the published information on the website and the information available from the school.</w:t>
       </w:r>
     </w:p>
     <w:p>
@@ -4430,6 +4438,7 @@
         <w:rPr>
           <w:rFonts w:ascii="Candara" w:eastAsia="Calibri" w:hAnsi="Candara"/>
         </w:rPr>
+        <w:lastRenderedPageBreak/>
         <w:t>Monitoring the Effectiveness of the Policy Measuring Outcomes and</w:t>
       </w:r>
       <w:r>
@@ -4583,7 +4592,6 @@
           <w:sz w:val="24"/>
           <w:szCs w:val="24"/>
         </w:rPr>
-        <w:lastRenderedPageBreak/>
         <w:t>Disability Access Plan</w:t>
       </w:r>
     </w:p>
@@ -4729,20 +4737,8 @@
                 <w:sz w:val="28"/>
                 <w:szCs w:val="24"/>
               </w:rPr>
-              <w:t xml:space="preserve">Completion </w:t>
+              <w:t>Completion time-frame</w:t>
             </w:r>
-            <w:proofErr w:type="gramStart"/>
-            <w:r>
-              <w:rPr>
-                <w:rFonts w:ascii="Candara" w:eastAsia="Calibri" w:hAnsi="Candara" w:cstheme="minorHAnsi"/>
-                <w:b/>
-                <w:spacing w:val="-2"/>
-                <w:sz w:val="28"/>
-                <w:szCs w:val="24"/>
-              </w:rPr>
-              <w:t>time-frame</w:t>
-            </w:r>
-            <w:proofErr w:type="gramEnd"/>
           </w:p>
         </w:tc>
       </w:tr>
@@ -4773,27 +4769,7 @@
                 <w:sz w:val="24"/>
                 <w:szCs w:val="24"/>
               </w:rPr>
-              <w:t xml:space="preserve">Threshold height at both ends of the </w:t>
-            </w:r>
-            <w:proofErr w:type="gramStart"/>
-            <w:r>
-              <w:rPr>
-                <w:rFonts w:ascii="Candara" w:eastAsia="Calibri" w:hAnsi="Candara" w:cstheme="minorHAnsi"/>
-                <w:spacing w:val="-2"/>
-                <w:sz w:val="24"/>
-                <w:szCs w:val="24"/>
-              </w:rPr>
-              <w:t>class room</w:t>
-            </w:r>
-            <w:proofErr w:type="gramEnd"/>
-            <w:r>
-              <w:rPr>
-                <w:rFonts w:ascii="Candara" w:eastAsia="Calibri" w:hAnsi="Candara" w:cstheme="minorHAnsi"/>
-                <w:spacing w:val="-2"/>
-                <w:sz w:val="24"/>
-                <w:szCs w:val="24"/>
-              </w:rPr>
-              <w:t>.</w:t>
+              <w:t>Threshold height at both ends of the class room.</w:t>
             </w:r>
           </w:p>
         </w:tc>
@@ -5230,19 +5206,8 @@
                 <w:sz w:val="24"/>
                 <w:szCs w:val="24"/>
               </w:rPr>
-              <w:t xml:space="preserve">Children in a </w:t>
+              <w:t>Children in a wheel chair</w:t>
             </w:r>
-            <w:proofErr w:type="gramStart"/>
-            <w:r>
-              <w:rPr>
-                <w:rFonts w:ascii="Candara" w:eastAsia="Calibri" w:hAnsi="Candara" w:cstheme="minorHAnsi"/>
-                <w:spacing w:val="-2"/>
-                <w:sz w:val="24"/>
-                <w:szCs w:val="24"/>
-              </w:rPr>
-              <w:t>wheel chair</w:t>
-            </w:r>
-            <w:proofErr w:type="gramEnd"/>
           </w:p>
         </w:tc>
         <w:tc>
@@ -5268,27 +5233,7 @@
                 <w:sz w:val="24"/>
                 <w:szCs w:val="24"/>
               </w:rPr>
-              <w:t xml:space="preserve">Wall to be moved and </w:t>
-            </w:r>
-            <w:proofErr w:type="gramStart"/>
-            <w:r>
-              <w:rPr>
-                <w:rFonts w:ascii="Candara" w:eastAsia="Calibri" w:hAnsi="Candara" w:cstheme="minorHAnsi"/>
-                <w:spacing w:val="-2"/>
-                <w:sz w:val="24"/>
-                <w:szCs w:val="24"/>
-              </w:rPr>
-              <w:t>door way</w:t>
-            </w:r>
-            <w:proofErr w:type="gramEnd"/>
-            <w:r>
-              <w:rPr>
-                <w:rFonts w:ascii="Candara" w:eastAsia="Calibri" w:hAnsi="Candara" w:cstheme="minorHAnsi"/>
-                <w:spacing w:val="-2"/>
-                <w:sz w:val="24"/>
-                <w:szCs w:val="24"/>
-              </w:rPr>
-              <w:t xml:space="preserve"> to be widened</w:t>
+              <w:t>Wall to be moved and door way to be widened</w:t>
             </w:r>
           </w:p>
         </w:tc>
@@ -5405,7 +5350,6 @@
                 <w:szCs w:val="24"/>
               </w:rPr>
             </w:pPr>
-            <w:proofErr w:type="gramStart"/>
             <w:r>
               <w:rPr>
                 <w:rFonts w:ascii="Candara" w:eastAsia="Calibri" w:hAnsi="Candara" w:cstheme="minorHAnsi"/>
@@ -5413,37 +5357,7 @@
                 <w:sz w:val="24"/>
                 <w:szCs w:val="24"/>
               </w:rPr>
-              <w:t>Safe guarding</w:t>
-            </w:r>
-            <w:proofErr w:type="gramEnd"/>
-            <w:r>
-              <w:rPr>
-                <w:rFonts w:ascii="Candara" w:eastAsia="Calibri" w:hAnsi="Candara" w:cstheme="minorHAnsi"/>
-                <w:spacing w:val="-2"/>
-                <w:sz w:val="24"/>
-                <w:szCs w:val="24"/>
-              </w:rPr>
-              <w:t xml:space="preserve"> says that the child’s toilet is not to be used by adults. However, as it is a single occupancy room and the only toilet on the teaching ground floor, as long as it has controlled access then the </w:t>
-            </w:r>
-            <w:proofErr w:type="gramStart"/>
-            <w:r>
-              <w:rPr>
-                <w:rFonts w:ascii="Candara" w:eastAsia="Calibri" w:hAnsi="Candara" w:cstheme="minorHAnsi"/>
-                <w:spacing w:val="-2"/>
-                <w:sz w:val="24"/>
-                <w:szCs w:val="24"/>
-              </w:rPr>
-              <w:t>down stairs</w:t>
-            </w:r>
-            <w:proofErr w:type="gramEnd"/>
-            <w:r>
-              <w:rPr>
-                <w:rFonts w:ascii="Candara" w:eastAsia="Calibri" w:hAnsi="Candara" w:cstheme="minorHAnsi"/>
-                <w:spacing w:val="-2"/>
-                <w:sz w:val="24"/>
-                <w:szCs w:val="24"/>
-              </w:rPr>
-              <w:t xml:space="preserve"> toilet could be shared. </w:t>
+              <w:t xml:space="preserve">Safe guarding says that the child’s toilet is not to be used by adults. However, as it is a single occupancy room and the only toilet on the teaching ground floor, as long as it has controlled access then the down stairs toilet could be shared. </w:t>
             </w:r>
             <w:r>
               <w:rPr>
@@ -5452,27 +5366,7 @@
                 <w:sz w:val="24"/>
                 <w:szCs w:val="24"/>
               </w:rPr>
-              <w:t xml:space="preserve">Wall to be moved and </w:t>
-            </w:r>
-            <w:proofErr w:type="gramStart"/>
-            <w:r>
-              <w:rPr>
-                <w:rFonts w:ascii="Candara" w:eastAsia="Calibri" w:hAnsi="Candara" w:cstheme="minorHAnsi"/>
-                <w:spacing w:val="-2"/>
-                <w:sz w:val="24"/>
-                <w:szCs w:val="24"/>
-              </w:rPr>
-              <w:t>door way</w:t>
-            </w:r>
-            <w:proofErr w:type="gramEnd"/>
-            <w:r>
-              <w:rPr>
-                <w:rFonts w:ascii="Candara" w:eastAsia="Calibri" w:hAnsi="Candara" w:cstheme="minorHAnsi"/>
-                <w:spacing w:val="-2"/>
-                <w:sz w:val="24"/>
-                <w:szCs w:val="24"/>
-              </w:rPr>
-              <w:t xml:space="preserve"> to be widened</w:t>
+              <w:t>Wall to be moved and door way to be widened</w:t>
             </w:r>
           </w:p>
         </w:tc>
@@ -5664,6 +5558,268 @@
           </w:p>
         </w:tc>
       </w:tr>
+      <w:tr>
+        <w:trPr>
+          <w:jc w:val="center"/>
+        </w:trPr>
+        <w:tc>
+          <w:tcPr>
+            <w:tcW w:w="2456" w:type="dxa"/>
+          </w:tcPr>
+          <w:p>
+            <w:pPr>
+              <w:pStyle w:val="ListParagraph"/>
+              <w:ind w:left="0"/>
+              <w:jc w:val="center"/>
+              <w:rPr>
+                <w:rFonts w:ascii="Candara" w:eastAsia="Calibri" w:hAnsi="Candara" w:cstheme="minorHAnsi"/>
+                <w:spacing w:val="-2"/>
+                <w:sz w:val="24"/>
+                <w:szCs w:val="24"/>
+              </w:rPr>
+            </w:pPr>
+            <w:r>
+              <w:rPr>
+                <w:rFonts w:ascii="Candara" w:eastAsia="Calibri" w:hAnsi="Candara" w:cstheme="minorHAnsi"/>
+                <w:spacing w:val="-2"/>
+                <w:sz w:val="24"/>
+                <w:szCs w:val="24"/>
+              </w:rPr>
+              <w:t>Accessibility of information via the website</w:t>
+            </w:r>
+          </w:p>
+        </w:tc>
+        <w:tc>
+          <w:tcPr>
+            <w:tcW w:w="2456" w:type="dxa"/>
+          </w:tcPr>
+          <w:p>
+            <w:pPr>
+              <w:pStyle w:val="ListParagraph"/>
+              <w:ind w:left="0"/>
+              <w:jc w:val="center"/>
+              <w:rPr>
+                <w:rFonts w:ascii="Candara" w:eastAsia="Calibri" w:hAnsi="Candara" w:cstheme="minorHAnsi"/>
+                <w:spacing w:val="-2"/>
+                <w:sz w:val="24"/>
+                <w:szCs w:val="24"/>
+              </w:rPr>
+            </w:pPr>
+            <w:r>
+              <w:rPr>
+                <w:rFonts w:ascii="Candara" w:eastAsia="Calibri" w:hAnsi="Candara" w:cstheme="minorHAnsi"/>
+                <w:spacing w:val="-2"/>
+                <w:sz w:val="24"/>
+                <w:szCs w:val="24"/>
+              </w:rPr>
+              <w:t>Anybody w</w:t>
+            </w:r>
+            <w:r>
+              <w:rPr>
+                <w:rFonts w:ascii="Candara" w:eastAsia="Calibri" w:hAnsi="Candara" w:cstheme="minorHAnsi"/>
+                <w:spacing w:val="-2"/>
+                <w:sz w:val="24"/>
+                <w:szCs w:val="24"/>
+              </w:rPr>
+              <w:t>h</w:t>
+            </w:r>
+            <w:r>
+              <w:rPr>
+                <w:rFonts w:ascii="Candara" w:eastAsia="Calibri" w:hAnsi="Candara" w:cstheme="minorHAnsi"/>
+                <w:spacing w:val="-2"/>
+                <w:sz w:val="24"/>
+                <w:szCs w:val="24"/>
+              </w:rPr>
+              <w:t>o is unable to read information on the website.</w:t>
+            </w:r>
+          </w:p>
+        </w:tc>
+        <w:tc>
+          <w:tcPr>
+            <w:tcW w:w="2456" w:type="dxa"/>
+          </w:tcPr>
+          <w:p>
+            <w:pPr>
+              <w:pStyle w:val="ListParagraph"/>
+              <w:ind w:left="0"/>
+              <w:jc w:val="center"/>
+              <w:rPr>
+                <w:rFonts w:ascii="Candara" w:eastAsia="Calibri" w:hAnsi="Candara" w:cstheme="minorHAnsi"/>
+                <w:spacing w:val="-2"/>
+                <w:sz w:val="24"/>
+                <w:szCs w:val="24"/>
+              </w:rPr>
+            </w:pPr>
+            <w:r>
+              <w:rPr>
+                <w:rFonts w:ascii="Candara" w:eastAsia="Calibri" w:hAnsi="Candara" w:cstheme="minorHAnsi"/>
+                <w:spacing w:val="-2"/>
+                <w:sz w:val="24"/>
+                <w:szCs w:val="24"/>
+              </w:rPr>
+              <w:t xml:space="preserve">Facility to </w:t>
+            </w:r>
+            <w:r>
+              <w:rPr>
+                <w:rFonts w:ascii="Candara" w:eastAsia="Calibri" w:hAnsi="Candara" w:cstheme="minorHAnsi"/>
+                <w:spacing w:val="-2"/>
+                <w:sz w:val="24"/>
+                <w:szCs w:val="24"/>
+              </w:rPr>
+              <w:t>change the</w:t>
+            </w:r>
+            <w:r>
+              <w:rPr>
+                <w:rFonts w:ascii="Candara" w:eastAsia="Calibri" w:hAnsi="Candara" w:cstheme="minorHAnsi"/>
+                <w:spacing w:val="-2"/>
+                <w:sz w:val="24"/>
+                <w:szCs w:val="24"/>
+              </w:rPr>
+              <w:t xml:space="preserve"> size  and </w:t>
+            </w:r>
+            <w:proofErr w:type="spellStart"/>
+            <w:r>
+              <w:rPr>
+                <w:rFonts w:ascii="Candara" w:eastAsia="Calibri" w:hAnsi="Candara" w:cstheme="minorHAnsi"/>
+                <w:spacing w:val="-2"/>
+                <w:sz w:val="24"/>
+                <w:szCs w:val="24"/>
+              </w:rPr>
+              <w:t>colour</w:t>
+            </w:r>
+            <w:proofErr w:type="spellEnd"/>
+            <w:r>
+              <w:rPr>
+                <w:rFonts w:ascii="Candara" w:eastAsia="Calibri" w:hAnsi="Candara" w:cstheme="minorHAnsi"/>
+                <w:spacing w:val="-2"/>
+                <w:sz w:val="24"/>
+                <w:szCs w:val="24"/>
+              </w:rPr>
+              <w:t xml:space="preserve"> of the font, and the </w:t>
+            </w:r>
+            <w:r>
+              <w:rPr>
+                <w:rFonts w:ascii="Candara" w:eastAsia="Calibri" w:hAnsi="Candara" w:cstheme="minorHAnsi"/>
+                <w:spacing w:val="-2"/>
+                <w:sz w:val="24"/>
+                <w:szCs w:val="24"/>
+              </w:rPr>
+              <w:lastRenderedPageBreak/>
+              <w:t xml:space="preserve">contrasting background. </w:t>
+            </w:r>
+          </w:p>
+        </w:tc>
+        <w:tc>
+          <w:tcPr>
+            <w:tcW w:w="2457" w:type="dxa"/>
+          </w:tcPr>
+          <w:p>
+            <w:pPr>
+              <w:pStyle w:val="ListParagraph"/>
+              <w:ind w:left="0"/>
+              <w:jc w:val="center"/>
+              <w:rPr>
+                <w:rFonts w:ascii="Candara" w:eastAsia="Calibri" w:hAnsi="Candara" w:cstheme="minorHAnsi"/>
+                <w:spacing w:val="-2"/>
+                <w:sz w:val="24"/>
+                <w:szCs w:val="24"/>
+              </w:rPr>
+            </w:pPr>
+            <w:r>
+              <w:rPr>
+                <w:rFonts w:ascii="Candara" w:eastAsia="Calibri" w:hAnsi="Candara" w:cstheme="minorHAnsi"/>
+                <w:spacing w:val="-2"/>
+                <w:sz w:val="24"/>
+                <w:szCs w:val="24"/>
+              </w:rPr>
+              <w:lastRenderedPageBreak/>
+              <w:t xml:space="preserve">To be completed by the end of 20/21 academic year. In the </w:t>
+            </w:r>
+            <w:r>
+              <w:rPr>
+                <w:rFonts w:ascii="Candara" w:eastAsia="Calibri" w:hAnsi="Candara" w:cstheme="minorHAnsi"/>
+                <w:spacing w:val="-2"/>
+                <w:sz w:val="24"/>
+                <w:szCs w:val="24"/>
+              </w:rPr>
+              <w:t>meantime,</w:t>
+            </w:r>
+            <w:r>
+              <w:rPr>
+                <w:rFonts w:ascii="Candara" w:eastAsia="Calibri" w:hAnsi="Candara" w:cstheme="minorHAnsi"/>
+                <w:spacing w:val="-2"/>
+                <w:sz w:val="24"/>
+                <w:szCs w:val="24"/>
+              </w:rPr>
+              <w:t xml:space="preserve"> and </w:t>
+            </w:r>
+            <w:r>
+              <w:rPr>
+                <w:rFonts w:ascii="Candara" w:eastAsia="Calibri" w:hAnsi="Candara" w:cstheme="minorHAnsi"/>
+                <w:spacing w:val="-2"/>
+                <w:sz w:val="24"/>
+                <w:szCs w:val="24"/>
+              </w:rPr>
+              <w:lastRenderedPageBreak/>
+              <w:t xml:space="preserve">afterwards, </w:t>
+            </w:r>
+            <w:r>
+              <w:rPr>
+                <w:rFonts w:ascii="Candara" w:eastAsia="Calibri" w:hAnsi="Candara" w:cstheme="minorHAnsi"/>
+                <w:spacing w:val="-2"/>
+                <w:sz w:val="24"/>
+                <w:szCs w:val="24"/>
+              </w:rPr>
+              <w:t>Large print copies of all documents</w:t>
+            </w:r>
+            <w:r>
+              <w:rPr>
+                <w:rFonts w:ascii="Candara" w:eastAsia="Calibri" w:hAnsi="Candara" w:cstheme="minorHAnsi"/>
+                <w:spacing w:val="-2"/>
+                <w:sz w:val="24"/>
+                <w:szCs w:val="24"/>
+              </w:rPr>
+              <w:t xml:space="preserve">, and audio versions </w:t>
+            </w:r>
+            <w:r>
+              <w:rPr>
+                <w:rFonts w:ascii="Candara" w:eastAsia="Calibri" w:hAnsi="Candara" w:cstheme="minorHAnsi"/>
+                <w:spacing w:val="-2"/>
+                <w:sz w:val="24"/>
+                <w:szCs w:val="24"/>
+              </w:rPr>
+              <w:t>are</w:t>
+            </w:r>
+            <w:r>
+              <w:rPr>
+                <w:rFonts w:ascii="Candara" w:eastAsia="Calibri" w:hAnsi="Candara" w:cstheme="minorHAnsi"/>
+                <w:spacing w:val="-2"/>
+                <w:sz w:val="24"/>
+                <w:szCs w:val="24"/>
+              </w:rPr>
+              <w:t xml:space="preserve"> available on request from the school in the applicants chosen font</w:t>
+            </w:r>
+            <w:r>
+              <w:rPr>
+                <w:rFonts w:ascii="Candara" w:eastAsia="Calibri" w:hAnsi="Candara" w:cstheme="minorHAnsi"/>
+                <w:spacing w:val="-2"/>
+                <w:sz w:val="24"/>
+                <w:szCs w:val="24"/>
+              </w:rPr>
+              <w:t xml:space="preserve"> and or format</w:t>
+            </w:r>
+            <w:r>
+              <w:rPr>
+                <w:rFonts w:ascii="Candara" w:eastAsia="Calibri" w:hAnsi="Candara" w:cstheme="minorHAnsi"/>
+                <w:spacing w:val="-2"/>
+                <w:sz w:val="24"/>
+                <w:szCs w:val="24"/>
+              </w:rPr>
+              <w:t>.</w:t>
+            </w:r>
+          </w:p>
+        </w:tc>
+      </w:tr>
     </w:tbl>
     <w:p>
       <w:pPr>
@@ -5728,21 +5884,7 @@
         <w:rPr>
           <w:rFonts w:ascii="Candara" w:eastAsia="Calibri" w:hAnsi="Candara"/>
         </w:rPr>
-        <w:t xml:space="preserve">1 Reasonable </w:t>
-      </w:r>
-      <w:proofErr w:type="gramStart"/>
-      <w:r>
-        <w:rPr>
-          <w:rFonts w:ascii="Candara" w:eastAsia="Calibri" w:hAnsi="Candara"/>
-        </w:rPr>
-        <w:t>adjustments</w:t>
-      </w:r>
-      <w:proofErr w:type="gramEnd"/>
-      <w:r>
-        <w:rPr>
-          <w:rFonts w:ascii="Candara" w:eastAsia="Calibri" w:hAnsi="Candara"/>
-        </w:rPr>
-        <w:t xml:space="preserve">. </w:t>
+        <w:t xml:space="preserve">1 Reasonable adjustments. </w:t>
       </w:r>
     </w:p>
     <w:p>
@@ -5776,21 +5918,7 @@
         <w:rPr>
           <w:rFonts w:ascii="Candara" w:eastAsia="Calibri" w:hAnsi="Candara"/>
         </w:rPr>
-        <w:t xml:space="preserve">reating a new toilet </w:t>
-      </w:r>
-      <w:proofErr w:type="gramStart"/>
-      <w:r>
-        <w:rPr>
-          <w:rFonts w:ascii="Candara" w:eastAsia="Calibri" w:hAnsi="Candara"/>
-        </w:rPr>
-        <w:t>in the event that</w:t>
-      </w:r>
-      <w:proofErr w:type="gramEnd"/>
-      <w:r>
-        <w:rPr>
-          <w:rFonts w:ascii="Candara" w:eastAsia="Calibri" w:hAnsi="Candara"/>
-        </w:rPr>
-        <w:t xml:space="preserve"> we have a visitor that requires disabled toilet facilities</w:t>
+        <w:t>reating a new toilet in the event that we have a visitor that requires disabled toilet facilities</w:t>
       </w:r>
       <w:r>
         <w:rPr>
@@ -5866,7 +5994,7 @@
 </file>
 
 <file path=word/endnotes.xml><?xml version="1.0" encoding="utf-8"?>
-<w:endnotes xmlns:wpc="http://schemas.microsoft.com/office/word/2010/wordprocessingCanvas" xmlns:cx="http://schemas.microsoft.com/office/drawing/2014/chartex" xmlns:cx1="http://schemas.microsoft.com/office/drawing/2015/9/8/chartex" xmlns:cx2="http://schemas.microsoft.com/office/drawing/2015/10/21/chartex" xmlns:cx3="http://schemas.microsoft.com/office/drawing/2016/5/9/chartex" xmlns:cx4="http://schemas.microsoft.com/office/drawing/2016/5/10/chartex" xmlns:cx5="http://schemas.microsoft.com/office/drawing/2016/5/11/chartex" xmlns:cx6="http://schemas.microsoft.com/office/drawing/2016/5/12/chartex" xmlns:cx7="http://schemas.microsoft.com/office/drawing/2016/5/13/chartex" xmlns:cx8="http://schemas.microsoft.com/office/drawing/2016/5/14/chartex" xmlns:mc="http://schemas.openxmlformats.org/markup-compatibility/2006" xmlns:aink="http://schemas.microsoft.com/office/drawing/2016/ink" xmlns:am3d="http://schemas.microsoft.com/office/drawing/2017/model3d" xmlns:o="urn:schemas-microsoft-com:office:office" xmlns:r="http://schemas.openxmlformats.org/officeDocument/2006/relationships" xmlns:m="http://schemas.openxmlformats.org/officeDocument/2006/math" xmlns:v="urn:schemas-microsoft-com:vml" xmlns:wp14="http://schemas.microsoft.com/office/word/2010/wordprocessingDrawing" xmlns:wp="http://schemas.openxmlformats.org/drawingml/2006/wordprocessingDrawing" xmlns:w10="urn:schemas-microsoft-com:office:word" xmlns:w="http://schemas.openxmlformats.org/wordprocessingml/2006/main" xmlns:w14="http://schemas.microsoft.com/office/word/2010/wordml" xmlns:w15="http://schemas.microsoft.com/office/word/2012/wordml" xmlns:w16cid="http://schemas.microsoft.com/office/word/2016/wordml/cid" xmlns:w16se="http://schemas.microsoft.com/office/word/2015/wordml/symex" xmlns:wpg="http://schemas.microsoft.com/office/word/2010/wordprocessingGroup" xmlns:wpi="http://schemas.microsoft.com/office/word/2010/wordprocessingInk" xmlns:wne="http://schemas.microsoft.com/office/word/2006/wordml" xmlns:wps="http://schemas.microsoft.com/office/word/2010/wordprocessingShape" mc:Ignorable="w14 w15 w16se w16cid wp14">
+<w:endnotes xmlns:wpc="http://schemas.microsoft.com/office/word/2010/wordprocessingCanvas" xmlns:cx="http://schemas.microsoft.com/office/drawing/2014/chartex" xmlns:cx1="http://schemas.microsoft.com/office/drawing/2015/9/8/chartex" xmlns:cx2="http://schemas.microsoft.com/office/drawing/2015/10/21/chartex" xmlns:cx3="http://schemas.microsoft.com/office/drawing/2016/5/9/chartex" xmlns:cx4="http://schemas.microsoft.com/office/drawing/2016/5/10/chartex" xmlns:cx5="http://schemas.microsoft.com/office/drawing/2016/5/11/chartex" xmlns:cx6="http://schemas.microsoft.com/office/drawing/2016/5/12/chartex" xmlns:cx7="http://schemas.microsoft.com/office/drawing/2016/5/13/chartex" xmlns:cx8="http://schemas.microsoft.com/office/drawing/2016/5/14/chartex" xmlns:mc="http://schemas.openxmlformats.org/markup-compatibility/2006" xmlns:aink="http://schemas.microsoft.com/office/drawing/2016/ink" xmlns:am3d="http://schemas.microsoft.com/office/drawing/2017/model3d" xmlns:o="urn:schemas-microsoft-com:office:office" xmlns:r="http://schemas.openxmlformats.org/officeDocument/2006/relationships" xmlns:m="http://schemas.openxmlformats.org/officeDocument/2006/math" xmlns:v="urn:schemas-microsoft-com:vml" xmlns:wp14="http://schemas.microsoft.com/office/word/2010/wordprocessingDrawing" xmlns:wp="http://schemas.openxmlformats.org/drawingml/2006/wordprocessingDrawing" xmlns:w10="urn:schemas-microsoft-com:office:word" xmlns:w="http://schemas.openxmlformats.org/wordprocessingml/2006/main" xmlns:w14="http://schemas.microsoft.com/office/word/2010/wordml" xmlns:w15="http://schemas.microsoft.com/office/word/2012/wordml" xmlns:w16cex="http://schemas.microsoft.com/office/word/2018/wordml/cex" xmlns:w16cid="http://schemas.microsoft.com/office/word/2016/wordml/cid" xmlns:w16="http://schemas.microsoft.com/office/word/2018/wordml" xmlns:w16sdtdh="http://schemas.microsoft.com/office/word/2020/wordml/sdtdatahash" xmlns:w16se="http://schemas.microsoft.com/office/word/2015/wordml/symex" xmlns:wpg="http://schemas.microsoft.com/office/word/2010/wordprocessingGroup" xmlns:wpi="http://schemas.microsoft.com/office/word/2010/wordprocessingInk" xmlns:wne="http://schemas.microsoft.com/office/word/2006/wordml" xmlns:wps="http://schemas.microsoft.com/office/word/2010/wordprocessingShape" mc:Ignorable="w14 w15 w16se w16cid w16 w16cex w16sdtdh wp14">
   <w:endnote w:type="separator" w:id="-1">
     <w:p>
       <w:r>
@@ -5888,7 +6016,7 @@
 </file>
 
 <file path=word/footer1.xml><?xml version="1.0" encoding="utf-8"?>
-<w:ftr xmlns:wpc="http://schemas.microsoft.com/office/word/2010/wordprocessingCanvas" xmlns:cx="http://schemas.microsoft.com/office/drawing/2014/chartex" xmlns:cx1="http://schemas.microsoft.com/office/drawing/2015/9/8/chartex" xmlns:cx2="http://schemas.microsoft.com/office/drawing/2015/10/21/chartex" xmlns:cx3="http://schemas.microsoft.com/office/drawing/2016/5/9/chartex" xmlns:cx4="http://schemas.microsoft.com/office/drawing/2016/5/10/chartex" xmlns:cx5="http://schemas.microsoft.com/office/drawing/2016/5/11/chartex" xmlns:cx6="http://schemas.microsoft.com/office/drawing/2016/5/12/chartex" xmlns:cx7="http://schemas.microsoft.com/office/drawing/2016/5/13/chartex" xmlns:cx8="http://schemas.microsoft.com/office/drawing/2016/5/14/chartex" xmlns:mc="http://schemas.openxmlformats.org/markup-compatibility/2006" xmlns:aink="http://schemas.microsoft.com/office/drawing/2016/ink" xmlns:am3d="http://schemas.microsoft.com/office/drawing/2017/model3d" xmlns:o="urn:schemas-microsoft-com:office:office" xmlns:r="http://schemas.openxmlformats.org/officeDocument/2006/relationships" xmlns:m="http://schemas.openxmlformats.org/officeDocument/2006/math" xmlns:v="urn:schemas-microsoft-com:vml" xmlns:wp14="http://schemas.microsoft.com/office/word/2010/wordprocessingDrawing" xmlns:wp="http://schemas.openxmlformats.org/drawingml/2006/wordprocessingDrawing" xmlns:w10="urn:schemas-microsoft-com:office:word" xmlns:w="http://schemas.openxmlformats.org/wordprocessingml/2006/main" xmlns:w14="http://schemas.microsoft.com/office/word/2010/wordml" xmlns:w15="http://schemas.microsoft.com/office/word/2012/wordml" xmlns:w16cid="http://schemas.microsoft.com/office/word/2016/wordml/cid" xmlns:w16se="http://schemas.microsoft.com/office/word/2015/wordml/symex" xmlns:wpg="http://schemas.microsoft.com/office/word/2010/wordprocessingGroup" xmlns:wpi="http://schemas.microsoft.com/office/word/2010/wordprocessingInk" xmlns:wne="http://schemas.microsoft.com/office/word/2006/wordml" xmlns:wps="http://schemas.microsoft.com/office/word/2010/wordprocessingShape" mc:Ignorable="w14 w15 w16se w16cid wp14">
+<w:ftr xmlns:wpc="http://schemas.microsoft.com/office/word/2010/wordprocessingCanvas" xmlns:cx="http://schemas.microsoft.com/office/drawing/2014/chartex" xmlns:cx1="http://schemas.microsoft.com/office/drawing/2015/9/8/chartex" xmlns:cx2="http://schemas.microsoft.com/office/drawing/2015/10/21/chartex" xmlns:cx3="http://schemas.microsoft.com/office/drawing/2016/5/9/chartex" xmlns:cx4="http://schemas.microsoft.com/office/drawing/2016/5/10/chartex" xmlns:cx5="http://schemas.microsoft.com/office/drawing/2016/5/11/chartex" xmlns:cx6="http://schemas.microsoft.com/office/drawing/2016/5/12/chartex" xmlns:cx7="http://schemas.microsoft.com/office/drawing/2016/5/13/chartex" xmlns:cx8="http://schemas.microsoft.com/office/drawing/2016/5/14/chartex" xmlns:mc="http://schemas.openxmlformats.org/markup-compatibility/2006" xmlns:aink="http://schemas.microsoft.com/office/drawing/2016/ink" xmlns:am3d="http://schemas.microsoft.com/office/drawing/2017/model3d" xmlns:o="urn:schemas-microsoft-com:office:office" xmlns:r="http://schemas.openxmlformats.org/officeDocument/2006/relationships" xmlns:m="http://schemas.openxmlformats.org/officeDocument/2006/math" xmlns:v="urn:schemas-microsoft-com:vml" xmlns:wp14="http://schemas.microsoft.com/office/word/2010/wordprocessingDrawing" xmlns:wp="http://schemas.openxmlformats.org/drawingml/2006/wordprocessingDrawing" xmlns:w10="urn:schemas-microsoft-com:office:word" xmlns:w="http://schemas.openxmlformats.org/wordprocessingml/2006/main" xmlns:w14="http://schemas.microsoft.com/office/word/2010/wordml" xmlns:w15="http://schemas.microsoft.com/office/word/2012/wordml" xmlns:w16cex="http://schemas.microsoft.com/office/word/2018/wordml/cex" xmlns:w16cid="http://schemas.microsoft.com/office/word/2016/wordml/cid" xmlns:w16="http://schemas.microsoft.com/office/word/2018/wordml" xmlns:w16sdtdh="http://schemas.microsoft.com/office/word/2020/wordml/sdtdatahash" xmlns:w16se="http://schemas.microsoft.com/office/word/2015/wordml/symex" xmlns:wpg="http://schemas.microsoft.com/office/word/2010/wordprocessingGroup" xmlns:wpi="http://schemas.microsoft.com/office/word/2010/wordprocessingInk" xmlns:wne="http://schemas.microsoft.com/office/word/2006/wordml" xmlns:wps="http://schemas.microsoft.com/office/word/2010/wordprocessingShape" mc:Ignorable="w14 w15 w16se w16cid w16 w16cex w16sdtdh wp14">
   <w:p>
     <w:pPr>
       <w:rPr>
@@ -5989,7 +6117,7 @@
 </file>
 
 <file path=word/footnotes.xml><?xml version="1.0" encoding="utf-8"?>
-<w:footnotes xmlns:wpc="http://schemas.microsoft.com/office/word/2010/wordprocessingCanvas" xmlns:cx="http://schemas.microsoft.com/office/drawing/2014/chartex" xmlns:cx1="http://schemas.microsoft.com/office/drawing/2015/9/8/chartex" xmlns:cx2="http://schemas.microsoft.com/office/drawing/2015/10/21/chartex" xmlns:cx3="http://schemas.microsoft.com/office/drawing/2016/5/9/chartex" xmlns:cx4="http://schemas.microsoft.com/office/drawing/2016/5/10/chartex" xmlns:cx5="http://schemas.microsoft.com/office/drawing/2016/5/11/chartex" xmlns:cx6="http://schemas.microsoft.com/office/drawing/2016/5/12/chartex" xmlns:cx7="http://schemas.microsoft.com/office/drawing/2016/5/13/chartex" xmlns:cx8="http://schemas.microsoft.com/office/drawing/2016/5/14/chartex" xmlns:mc="http://schemas.openxmlformats.org/markup-compatibility/2006" xmlns:aink="http://schemas.microsoft.com/office/drawing/2016/ink" xmlns:am3d="http://schemas.microsoft.com/office/drawing/2017/model3d" xmlns:o="urn:schemas-microsoft-com:office:office" xmlns:r="http://schemas.openxmlformats.org/officeDocument/2006/relationships" xmlns:m="http://schemas.openxmlformats.org/officeDocument/2006/math" xmlns:v="urn:schemas-microsoft-com:vml" xmlns:wp14="http://schemas.microsoft.com/office/word/2010/wordprocessingDrawing" xmlns:wp="http://schemas.openxmlformats.org/drawingml/2006/wordprocessingDrawing" xmlns:w10="urn:schemas-microsoft-com:office:word" xmlns:w="http://schemas.openxmlformats.org/wordprocessingml/2006/main" xmlns:w14="http://schemas.microsoft.com/office/word/2010/wordml" xmlns:w15="http://schemas.microsoft.com/office/word/2012/wordml" xmlns:w16cid="http://schemas.microsoft.com/office/word/2016/wordml/cid" xmlns:w16se="http://schemas.microsoft.com/office/word/2015/wordml/symex" xmlns:wpg="http://schemas.microsoft.com/office/word/2010/wordprocessingGroup" xmlns:wpi="http://schemas.microsoft.com/office/word/2010/wordprocessingInk" xmlns:wne="http://schemas.microsoft.com/office/word/2006/wordml" xmlns:wps="http://schemas.microsoft.com/office/word/2010/wordprocessingShape" mc:Ignorable="w14 w15 w16se w16cid wp14">
+<w:footnotes xmlns:wpc="http://schemas.microsoft.com/office/word/2010/wordprocessingCanvas" xmlns:cx="http://schemas.microsoft.com/office/drawing/2014/chartex" xmlns:cx1="http://schemas.microsoft.com/office/drawing/2015/9/8/chartex" xmlns:cx2="http://schemas.microsoft.com/office/drawing/2015/10/21/chartex" xmlns:cx3="http://schemas.microsoft.com/office/drawing/2016/5/9/chartex" xmlns:cx4="http://schemas.microsoft.com/office/drawing/2016/5/10/chartex" xmlns:cx5="http://schemas.microsoft.com/office/drawing/2016/5/11/chartex" xmlns:cx6="http://schemas.microsoft.com/office/drawing/2016/5/12/chartex" xmlns:cx7="http://schemas.microsoft.com/office/drawing/2016/5/13/chartex" xmlns:cx8="http://schemas.microsoft.com/office/drawing/2016/5/14/chartex" xmlns:mc="http://schemas.openxmlformats.org/markup-compatibility/2006" xmlns:aink="http://schemas.microsoft.com/office/drawing/2016/ink" xmlns:am3d="http://schemas.microsoft.com/office/drawing/2017/model3d" xmlns:o="urn:schemas-microsoft-com:office:office" xmlns:r="http://schemas.openxmlformats.org/officeDocument/2006/relationships" xmlns:m="http://schemas.openxmlformats.org/officeDocument/2006/math" xmlns:v="urn:schemas-microsoft-com:vml" xmlns:wp14="http://schemas.microsoft.com/office/word/2010/wordprocessingDrawing" xmlns:wp="http://schemas.openxmlformats.org/drawingml/2006/wordprocessingDrawing" xmlns:w10="urn:schemas-microsoft-com:office:word" xmlns:w="http://schemas.openxmlformats.org/wordprocessingml/2006/main" xmlns:w14="http://schemas.microsoft.com/office/word/2010/wordml" xmlns:w15="http://schemas.microsoft.com/office/word/2012/wordml" xmlns:w16cex="http://schemas.microsoft.com/office/word/2018/wordml/cex" xmlns:w16cid="http://schemas.microsoft.com/office/word/2016/wordml/cid" xmlns:w16="http://schemas.microsoft.com/office/word/2018/wordml" xmlns:w16sdtdh="http://schemas.microsoft.com/office/word/2020/wordml/sdtdatahash" xmlns:w16se="http://schemas.microsoft.com/office/word/2015/wordml/symex" xmlns:wpg="http://schemas.microsoft.com/office/word/2010/wordprocessingGroup" xmlns:wpi="http://schemas.microsoft.com/office/word/2010/wordprocessingInk" xmlns:wne="http://schemas.microsoft.com/office/word/2006/wordml" xmlns:wps="http://schemas.microsoft.com/office/word/2010/wordprocessingShape" mc:Ignorable="w14 w15 w16se w16cid w16 w16cex w16sdtdh wp14">
   <w:footnote w:type="separator" w:id="-1">
     <w:p>
       <w:r>
@@ -6011,7 +6139,7 @@
 </file>
 
 <file path=word/numbering.xml><?xml version="1.0" encoding="utf-8"?>
-<w:numbering xmlns:wpc="http://schemas.microsoft.com/office/word/2010/wordprocessingCanvas" xmlns:cx="http://schemas.microsoft.com/office/drawing/2014/chartex" xmlns:cx1="http://schemas.microsoft.com/office/drawing/2015/9/8/chartex" xmlns:cx2="http://schemas.microsoft.com/office/drawing/2015/10/21/chartex" xmlns:cx3="http://schemas.microsoft.com/office/drawing/2016/5/9/chartex" xmlns:cx4="http://schemas.microsoft.com/office/drawing/2016/5/10/chartex" xmlns:cx5="http://schemas.microsoft.com/office/drawing/2016/5/11/chartex" xmlns:cx6="http://schemas.microsoft.com/office/drawing/2016/5/12/chartex" xmlns:cx7="http://schemas.microsoft.com/office/drawing/2016/5/13/chartex" xmlns:cx8="http://schemas.microsoft.com/office/drawing/2016/5/14/chartex" xmlns:mc="http://schemas.openxmlformats.org/markup-compatibility/2006" xmlns:aink="http://schemas.microsoft.com/office/drawing/2016/ink" xmlns:am3d="http://schemas.microsoft.com/office/drawing/2017/model3d" xmlns:o="urn:schemas-microsoft-com:office:office" xmlns:r="http://schemas.openxmlformats.org/officeDocument/2006/relationships" xmlns:m="http://schemas.openxmlformats.org/officeDocument/2006/math" xmlns:v="urn:schemas-microsoft-com:vml" xmlns:wp14="http://schemas.microsoft.com/office/word/2010/wordprocessingDrawing" xmlns:wp="http://schemas.openxmlformats.org/drawingml/2006/wordprocessingDrawing" xmlns:w10="urn:schemas-microsoft-com:office:word" xmlns:w="http://schemas.openxmlformats.org/wordprocessingml/2006/main" xmlns:w14="http://schemas.microsoft.com/office/word/2010/wordml" xmlns:w15="http://schemas.microsoft.com/office/word/2012/wordml" xmlns:w16cid="http://schemas.microsoft.com/office/word/2016/wordml/cid" xmlns:w16se="http://schemas.microsoft.com/office/word/2015/wordml/symex" xmlns:wpg="http://schemas.microsoft.com/office/word/2010/wordprocessingGroup" xmlns:wpi="http://schemas.microsoft.com/office/word/2010/wordprocessingInk" xmlns:wne="http://schemas.microsoft.com/office/word/2006/wordml" xmlns:wps="http://schemas.microsoft.com/office/word/2010/wordprocessingShape" mc:Ignorable="w14 w15 w16se w16cid wp14">
+<w:numbering xmlns:wpc="http://schemas.microsoft.com/office/word/2010/wordprocessingCanvas" xmlns:cx="http://schemas.microsoft.com/office/drawing/2014/chartex" xmlns:cx1="http://schemas.microsoft.com/office/drawing/2015/9/8/chartex" xmlns:cx2="http://schemas.microsoft.com/office/drawing/2015/10/21/chartex" xmlns:cx3="http://schemas.microsoft.com/office/drawing/2016/5/9/chartex" xmlns:cx4="http://schemas.microsoft.com/office/drawing/2016/5/10/chartex" xmlns:cx5="http://schemas.microsoft.com/office/drawing/2016/5/11/chartex" xmlns:cx6="http://schemas.microsoft.com/office/drawing/2016/5/12/chartex" xmlns:cx7="http://schemas.microsoft.com/office/drawing/2016/5/13/chartex" xmlns:cx8="http://schemas.microsoft.com/office/drawing/2016/5/14/chartex" xmlns:mc="http://schemas.openxmlformats.org/markup-compatibility/2006" xmlns:aink="http://schemas.microsoft.com/office/drawing/2016/ink" xmlns:am3d="http://schemas.microsoft.com/office/drawing/2017/model3d" xmlns:o="urn:schemas-microsoft-com:office:office" xmlns:r="http://schemas.openxmlformats.org/officeDocument/2006/relationships" xmlns:m="http://schemas.openxmlformats.org/officeDocument/2006/math" xmlns:v="urn:schemas-microsoft-com:vml" xmlns:wp14="http://schemas.microsoft.com/office/word/2010/wordprocessingDrawing" xmlns:wp="http://schemas.openxmlformats.org/drawingml/2006/wordprocessingDrawing" xmlns:w10="urn:schemas-microsoft-com:office:word" xmlns:w="http://schemas.openxmlformats.org/wordprocessingml/2006/main" xmlns:w14="http://schemas.microsoft.com/office/word/2010/wordml" xmlns:w15="http://schemas.microsoft.com/office/word/2012/wordml" xmlns:w16cex="http://schemas.microsoft.com/office/word/2018/wordml/cex" xmlns:w16cid="http://schemas.microsoft.com/office/word/2016/wordml/cid" xmlns:w16="http://schemas.microsoft.com/office/word/2018/wordml" xmlns:w16sdtdh="http://schemas.microsoft.com/office/word/2020/wordml/sdtdatahash" xmlns:w16se="http://schemas.microsoft.com/office/word/2015/wordml/symex" xmlns:wpg="http://schemas.microsoft.com/office/word/2010/wordprocessingGroup" xmlns:wpi="http://schemas.microsoft.com/office/word/2010/wordprocessingInk" xmlns:wne="http://schemas.microsoft.com/office/word/2006/wordml" xmlns:wps="http://schemas.microsoft.com/office/word/2010/wordprocessingShape" mc:Ignorable="w14 w15 w16se w16cid w16 w16cex w16sdtdh wp14">
   <w:abstractNum w:abstractNumId="0" w15:restartNumberingAfterBreak="0">
     <w:nsid w:val="00F32985"/>
     <w:multiLevelType w:val="hybridMultilevel"/>
@@ -8169,6 +8297,119 @@
     </w:lvl>
   </w:abstractNum>
   <w:abstractNum w:abstractNumId="19" w15:restartNumberingAfterBreak="0">
+    <w:nsid w:val="48787604"/>
+    <w:multiLevelType w:val="hybridMultilevel"/>
+    <w:tmpl w:val="6C3A7B8E"/>
+    <w:lvl w:ilvl="0" w:tplc="08090003">
+      <w:start w:val="1"/>
+      <w:numFmt w:val="bullet"/>
+      <w:lvlText w:val="o"/>
+      <w:lvlJc w:val="left"/>
+      <w:pPr>
+        <w:ind w:left="360" w:hanging="360"/>
+      </w:pPr>
+      <w:rPr>
+        <w:rFonts w:ascii="Courier New" w:hAnsi="Courier New" w:cs="Courier New" w:hint="default"/>
+      </w:rPr>
+    </w:lvl>
+    <w:lvl w:ilvl="1" w:tplc="08090003" w:tentative="1">
+      <w:start w:val="1"/>
+      <w:numFmt w:val="bullet"/>
+      <w:lvlText w:val="o"/>
+      <w:lvlJc w:val="left"/>
+      <w:pPr>
+        <w:ind w:left="1080" w:hanging="360"/>
+      </w:pPr>
+      <w:rPr>
+        <w:rFonts w:ascii="Courier New" w:hAnsi="Courier New" w:cs="Courier New" w:hint="default"/>
+      </w:rPr>
+    </w:lvl>
+    <w:lvl w:ilvl="2" w:tplc="08090005" w:tentative="1">
+      <w:start w:val="1"/>
+      <w:numFmt w:val="bullet"/>
+      <w:lvlText w:val=""/>
+      <w:lvlJc w:val="left"/>
+      <w:pPr>
+        <w:ind w:left="1800" w:hanging="360"/>
+      </w:pPr>
+      <w:rPr>
+        <w:rFonts w:ascii="Wingdings" w:hAnsi="Wingdings" w:hint="default"/>
+      </w:rPr>
+    </w:lvl>
+    <w:lvl w:ilvl="3" w:tplc="08090001" w:tentative="1">
+      <w:start w:val="1"/>
+      <w:numFmt w:val="bullet"/>
+      <w:lvlText w:val=""/>
+      <w:lvlJc w:val="left"/>
+      <w:pPr>
+        <w:ind w:left="2520" w:hanging="360"/>
+      </w:pPr>
+      <w:rPr>
+        <w:rFonts w:ascii="Symbol" w:hAnsi="Symbol" w:hint="default"/>
+      </w:rPr>
+    </w:lvl>
+    <w:lvl w:ilvl="4" w:tplc="08090003" w:tentative="1">
+      <w:start w:val="1"/>
+      <w:numFmt w:val="bullet"/>
+      <w:lvlText w:val="o"/>
+      <w:lvlJc w:val="left"/>
+      <w:pPr>
+        <w:ind w:left="3240" w:hanging="360"/>
+      </w:pPr>
+      <w:rPr>
+        <w:rFonts w:ascii="Courier New" w:hAnsi="Courier New" w:cs="Courier New" w:hint="default"/>
+      </w:rPr>
+    </w:lvl>
+    <w:lvl w:ilvl="5" w:tplc="08090005" w:tentative="1">
+      <w:start w:val="1"/>
+      <w:numFmt w:val="bullet"/>
+      <w:lvlText w:val=""/>
+      <w:lvlJc w:val="left"/>
+      <w:pPr>
+        <w:ind w:left="3960" w:hanging="360"/>
+      </w:pPr>
+      <w:rPr>
+        <w:rFonts w:ascii="Wingdings" w:hAnsi="Wingdings" w:hint="default"/>
+      </w:rPr>
+    </w:lvl>
+    <w:lvl w:ilvl="6" w:tplc="08090001" w:tentative="1">
+      <w:start w:val="1"/>
+      <w:numFmt w:val="bullet"/>
+      <w:lvlText w:val=""/>
+      <w:lvlJc w:val="left"/>
+      <w:pPr>
+        <w:ind w:left="4680" w:hanging="360"/>
+      </w:pPr>
+      <w:rPr>
+        <w:rFonts w:ascii="Symbol" w:hAnsi="Symbol" w:hint="default"/>
+      </w:rPr>
+    </w:lvl>
+    <w:lvl w:ilvl="7" w:tplc="08090003" w:tentative="1">
+      <w:start w:val="1"/>
+      <w:numFmt w:val="bullet"/>
+      <w:lvlText w:val="o"/>
+      <w:lvlJc w:val="left"/>
+      <w:pPr>
+        <w:ind w:left="5400" w:hanging="360"/>
+      </w:pPr>
+      <w:rPr>
+        <w:rFonts w:ascii="Courier New" w:hAnsi="Courier New" w:cs="Courier New" w:hint="default"/>
+      </w:rPr>
+    </w:lvl>
+    <w:lvl w:ilvl="8" w:tplc="08090005" w:tentative="1">
+      <w:start w:val="1"/>
+      <w:numFmt w:val="bullet"/>
+      <w:lvlText w:val=""/>
+      <w:lvlJc w:val="left"/>
+      <w:pPr>
+        <w:ind w:left="6120" w:hanging="360"/>
+      </w:pPr>
+      <w:rPr>
+        <w:rFonts w:ascii="Wingdings" w:hAnsi="Wingdings" w:hint="default"/>
+      </w:rPr>
+    </w:lvl>
+  </w:abstractNum>
+  <w:abstractNum w:abstractNumId="20" w15:restartNumberingAfterBreak="0">
     <w:nsid w:val="4D127D37"/>
     <w:multiLevelType w:val="hybridMultilevel"/>
     <w:tmpl w:val="D3BE9964"/>
@@ -8281,7 +8522,7 @@
       </w:rPr>
     </w:lvl>
   </w:abstractNum>
-  <w:abstractNum w:abstractNumId="20" w15:restartNumberingAfterBreak="0">
+  <w:abstractNum w:abstractNumId="21" w15:restartNumberingAfterBreak="0">
     <w:nsid w:val="50FB7DFE"/>
     <w:multiLevelType w:val="hybridMultilevel"/>
     <w:tmpl w:val="8CB44BE4"/>
@@ -8394,7 +8635,7 @@
       </w:rPr>
     </w:lvl>
   </w:abstractNum>
-  <w:abstractNum w:abstractNumId="21" w15:restartNumberingAfterBreak="0">
+  <w:abstractNum w:abstractNumId="22" w15:restartNumberingAfterBreak="0">
     <w:nsid w:val="521F4874"/>
     <w:multiLevelType w:val="hybridMultilevel"/>
     <w:tmpl w:val="ABE4CF64"/>
@@ -8507,7 +8748,7 @@
       </w:rPr>
     </w:lvl>
   </w:abstractNum>
-  <w:abstractNum w:abstractNumId="22" w15:restartNumberingAfterBreak="0">
+  <w:abstractNum w:abstractNumId="23" w15:restartNumberingAfterBreak="0">
     <w:nsid w:val="5A0F3141"/>
     <w:multiLevelType w:val="hybridMultilevel"/>
     <w:tmpl w:val="894ED7D4"/>
@@ -8620,7 +8861,7 @@
       </w:rPr>
     </w:lvl>
   </w:abstractNum>
-  <w:abstractNum w:abstractNumId="23" w15:restartNumberingAfterBreak="0">
+  <w:abstractNum w:abstractNumId="24" w15:restartNumberingAfterBreak="0">
     <w:nsid w:val="5BF17C47"/>
     <w:multiLevelType w:val="hybridMultilevel"/>
     <w:tmpl w:val="F44A4C1C"/>
@@ -8733,7 +8974,7 @@
       </w:rPr>
     </w:lvl>
   </w:abstractNum>
-  <w:abstractNum w:abstractNumId="24" w15:restartNumberingAfterBreak="0">
+  <w:abstractNum w:abstractNumId="25" w15:restartNumberingAfterBreak="0">
     <w:nsid w:val="60697002"/>
     <w:multiLevelType w:val="hybridMultilevel"/>
     <w:tmpl w:val="80162C50"/>
@@ -8846,7 +9087,7 @@
       </w:rPr>
     </w:lvl>
   </w:abstractNum>
-  <w:abstractNum w:abstractNumId="25" w15:restartNumberingAfterBreak="0">
+  <w:abstractNum w:abstractNumId="26" w15:restartNumberingAfterBreak="0">
     <w:nsid w:val="606D0407"/>
     <w:multiLevelType w:val="hybridMultilevel"/>
     <w:tmpl w:val="5DD060D6"/>
@@ -8959,7 +9200,7 @@
       </w:rPr>
     </w:lvl>
   </w:abstractNum>
-  <w:abstractNum w:abstractNumId="26" w15:restartNumberingAfterBreak="0">
+  <w:abstractNum w:abstractNumId="27" w15:restartNumberingAfterBreak="0">
     <w:nsid w:val="60817479"/>
     <w:multiLevelType w:val="hybridMultilevel"/>
     <w:tmpl w:val="1CC892D2"/>
@@ -9072,7 +9313,7 @@
       </w:rPr>
     </w:lvl>
   </w:abstractNum>
-  <w:abstractNum w:abstractNumId="27" w15:restartNumberingAfterBreak="0">
+  <w:abstractNum w:abstractNumId="28" w15:restartNumberingAfterBreak="0">
     <w:nsid w:val="64043999"/>
     <w:multiLevelType w:val="hybridMultilevel"/>
     <w:tmpl w:val="E202030A"/>
@@ -9185,7 +9426,7 @@
       </w:rPr>
     </w:lvl>
   </w:abstractNum>
-  <w:abstractNum w:abstractNumId="28" w15:restartNumberingAfterBreak="0">
+  <w:abstractNum w:abstractNumId="29" w15:restartNumberingAfterBreak="0">
     <w:nsid w:val="69860178"/>
     <w:multiLevelType w:val="hybridMultilevel"/>
     <w:tmpl w:val="F1FC1092"/>
@@ -9298,7 +9539,7 @@
       </w:rPr>
     </w:lvl>
   </w:abstractNum>
-  <w:abstractNum w:abstractNumId="29" w15:restartNumberingAfterBreak="0">
+  <w:abstractNum w:abstractNumId="30" w15:restartNumberingAfterBreak="0">
     <w:nsid w:val="6DD72811"/>
     <w:multiLevelType w:val="hybridMultilevel"/>
     <w:tmpl w:val="8C6A66D6"/>
@@ -9411,7 +9652,7 @@
       </w:rPr>
     </w:lvl>
   </w:abstractNum>
-  <w:abstractNum w:abstractNumId="30" w15:restartNumberingAfterBreak="0">
+  <w:abstractNum w:abstractNumId="31" w15:restartNumberingAfterBreak="0">
     <w:nsid w:val="6FDF1796"/>
     <w:multiLevelType w:val="hybridMultilevel"/>
     <w:tmpl w:val="2CA8B5FA"/>
@@ -9524,7 +9765,7 @@
       </w:rPr>
     </w:lvl>
   </w:abstractNum>
-  <w:abstractNum w:abstractNumId="31" w15:restartNumberingAfterBreak="0">
+  <w:abstractNum w:abstractNumId="32" w15:restartNumberingAfterBreak="0">
     <w:nsid w:val="74257F52"/>
     <w:multiLevelType w:val="hybridMultilevel"/>
     <w:tmpl w:val="91F00FC2"/>
@@ -9637,7 +9878,7 @@
       </w:rPr>
     </w:lvl>
   </w:abstractNum>
-  <w:abstractNum w:abstractNumId="32" w15:restartNumberingAfterBreak="0">
+  <w:abstractNum w:abstractNumId="33" w15:restartNumberingAfterBreak="0">
     <w:nsid w:val="7A1C53B7"/>
     <w:multiLevelType w:val="hybridMultilevel"/>
     <w:tmpl w:val="A25C39C2"/>
@@ -9750,7 +9991,7 @@
       </w:rPr>
     </w:lvl>
   </w:abstractNum>
-  <w:abstractNum w:abstractNumId="33" w15:restartNumberingAfterBreak="0">
+  <w:abstractNum w:abstractNumId="34" w15:restartNumberingAfterBreak="0">
     <w:nsid w:val="7BDF60AF"/>
     <w:multiLevelType w:val="hybridMultilevel"/>
     <w:tmpl w:val="C3763086"/>
@@ -9863,7 +10104,7 @@
       </w:rPr>
     </w:lvl>
   </w:abstractNum>
-  <w:abstractNum w:abstractNumId="34" w15:restartNumberingAfterBreak="0">
+  <w:abstractNum w:abstractNumId="35" w15:restartNumberingAfterBreak="0">
     <w:nsid w:val="7E5A22D3"/>
     <w:multiLevelType w:val="hybridMultilevel"/>
     <w:tmpl w:val="8642264C"/>
@@ -9986,16 +10227,16 @@
     <w:abstractNumId w:val="8"/>
   </w:num>
   <w:num w:numId="4">
-    <w:abstractNumId w:val="27"/>
+    <w:abstractNumId w:val="28"/>
   </w:num>
   <w:num w:numId="5">
     <w:abstractNumId w:val="11"/>
   </w:num>
   <w:num w:numId="6">
-    <w:abstractNumId w:val="28"/>
+    <w:abstractNumId w:val="29"/>
   </w:num>
   <w:num w:numId="7">
-    <w:abstractNumId w:val="31"/>
+    <w:abstractNumId w:val="32"/>
   </w:num>
   <w:num w:numId="8">
     <w:abstractNumId w:val="12"/>
@@ -10010,10 +10251,10 @@
     <w:abstractNumId w:val="16"/>
   </w:num>
   <w:num w:numId="12">
-    <w:abstractNumId w:val="24"/>
+    <w:abstractNumId w:val="25"/>
   </w:num>
   <w:num w:numId="13">
-    <w:abstractNumId w:val="33"/>
+    <w:abstractNumId w:val="34"/>
   </w:num>
   <w:num w:numId="14">
     <w:abstractNumId w:val="4"/>
@@ -10022,10 +10263,10 @@
     <w:abstractNumId w:val="0"/>
   </w:num>
   <w:num w:numId="16">
-    <w:abstractNumId w:val="29"/>
+    <w:abstractNumId w:val="30"/>
   </w:num>
   <w:num w:numId="17">
-    <w:abstractNumId w:val="32"/>
+    <w:abstractNumId w:val="33"/>
   </w:num>
   <w:num w:numId="18">
     <w:abstractNumId w:val="14"/>
@@ -10040,34 +10281,34 @@
     <w:abstractNumId w:val="3"/>
   </w:num>
   <w:num w:numId="22">
-    <w:abstractNumId w:val="30"/>
+    <w:abstractNumId w:val="31"/>
   </w:num>
   <w:num w:numId="23">
-    <w:abstractNumId w:val="21"/>
+    <w:abstractNumId w:val="22"/>
   </w:num>
   <w:num w:numId="24">
     <w:abstractNumId w:val="6"/>
   </w:num>
   <w:num w:numId="25">
-    <w:abstractNumId w:val="19"/>
+    <w:abstractNumId w:val="20"/>
   </w:num>
   <w:num w:numId="26">
-    <w:abstractNumId w:val="26"/>
+    <w:abstractNumId w:val="27"/>
   </w:num>
   <w:num w:numId="27">
-    <w:abstractNumId w:val="20"/>
+    <w:abstractNumId w:val="21"/>
   </w:num>
   <w:num w:numId="28">
     <w:abstractNumId w:val="18"/>
   </w:num>
   <w:num w:numId="29">
-    <w:abstractNumId w:val="23"/>
+    <w:abstractNumId w:val="24"/>
   </w:num>
   <w:num w:numId="30">
-    <w:abstractNumId w:val="34"/>
+    <w:abstractNumId w:val="35"/>
   </w:num>
   <w:num w:numId="31">
-    <w:abstractNumId w:val="25"/>
+    <w:abstractNumId w:val="26"/>
   </w:num>
   <w:num w:numId="32">
     <w:abstractNumId w:val="17"/>
@@ -10079,13 +10320,16 @@
     <w:abstractNumId w:val="1"/>
   </w:num>
   <w:num w:numId="35">
-    <w:abstractNumId w:val="22"/>
+    <w:abstractNumId w:val="23"/>
+  </w:num>
+  <w:num w:numId="36">
+    <w:abstractNumId w:val="19"/>
   </w:num>
 </w:numbering>
 </file>
 
 <file path=word/styles.xml><?xml version="1.0" encoding="utf-8"?>
-<w:styles xmlns:mc="http://schemas.openxmlformats.org/markup-compatibility/2006" xmlns:r="http://schemas.openxmlformats.org/officeDocument/2006/relationships" xmlns:w="http://schemas.openxmlformats.org/wordprocessingml/2006/main" xmlns:w14="http://schemas.microsoft.com/office/word/2010/wordml" xmlns:w15="http://schemas.microsoft.com/office/word/2012/wordml" xmlns:w16cid="http://schemas.microsoft.com/office/word/2016/wordml/cid" xmlns:w16se="http://schemas.microsoft.com/office/word/2015/wordml/symex" mc:Ignorable="w14 w15 w16se w16cid">
+<w:styles xmlns:mc="http://schemas.openxmlformats.org/markup-compatibility/2006" xmlns:r="http://schemas.openxmlformats.org/officeDocument/2006/relationships" xmlns:w="http://schemas.openxmlformats.org/wordprocessingml/2006/main" xmlns:w14="http://schemas.microsoft.com/office/word/2010/wordml" xmlns:w15="http://schemas.microsoft.com/office/word/2012/wordml" xmlns:w16cex="http://schemas.microsoft.com/office/word/2018/wordml/cex" xmlns:w16cid="http://schemas.microsoft.com/office/word/2016/wordml/cid" xmlns:w16="http://schemas.microsoft.com/office/word/2018/wordml" xmlns:w16sdtdh="http://schemas.microsoft.com/office/word/2020/wordml/sdtdatahash" xmlns:w16se="http://schemas.microsoft.com/office/word/2015/wordml/symex" mc:Ignorable="w14 w15 w16se w16cid w16 w16cex w16sdtdh">
   <w:docDefaults>
     <w:rPrDefault>
       <w:rPr>

</xml_diff>